<commit_message>
add values to defaults.json
</commit_message>
<xml_diff>
--- a/templates/long_form_input_v1.docx.docx
+++ b/templates/long_form_input_v1.docx.docx
@@ -331,18 +331,6 @@
       </w:pPr>
       <w:r>
         <w:t>{{REPORT_DATE}}</w:t>
-      </w:r>
-      <w:r>
-        <w:fldChar w:fldCharType="begin"/>
-      </w:r>
-      <w:r>
-        <w:instrText xml:space="preserve"> DATE  \@ "d MMMM, yyyy"  \* MERGEFORMAT </w:instrText>
-      </w:r>
-      <w:r>
-        <w:fldChar w:fldCharType="separate"/>
-      </w:r>
-      <w:r>
-        <w:fldChar w:fldCharType="end"/>
       </w:r>
     </w:p>
     <w:p>

</xml_diff>